<commit_message>
fix energy and water year bug
</commit_message>
<xml_diff>
--- a/POSWeb/wwwroot/UsersFiles/LaborCostsDurations/LaborCostsDurationHOME-PCcaptystacy.docx
+++ b/POSWeb/wwwroot/UsersFiles/LaborCostsDurations/LaborCostsDurationHOME-PCcaptystacy.docx
@@ -137,7 +137,7 @@
                 <w:szCs w:val="28"/>
                 <w:lang w:val="en-US"/>
               </w:rPr>
-              <w:t>92716</w:t>
+              <w:t>89</w:t>
             </w:r>
           </w:p>
         </w:tc>
@@ -197,7 +197,7 @@
                 <w:szCs w:val="28"/>
                 <w:lang w:val="en-US"/>
               </w:rPr>
-              <w:t>89,84</w:t>
+              <w:t>0,09</w:t>
             </w:r>
             <w:r>
               <w:rPr>
@@ -373,6 +373,7 @@
           <w:tcPr>
             <w:tcW w:w="675" w:type="dxa"/>
             <w:shd w:val="clear" w:color="auto" w:fill="auto"/>
+            <w:vAlign w:val="center"/>
           </w:tcPr>
           <w:p>
             <w:pPr>
@@ -401,7 +402,7 @@
               <w:rPr>
                 <w:lang w:val="en-US"/>
               </w:rPr>
-              <w:t>92716</w:t>
+              <w:t>89</w:t>
             </w:r>
           </w:p>
         </w:tc>
@@ -430,23 +431,14 @@
               <w:ind w:firstLine="0"/>
             </w:pPr>
             <w:r>
-              <w:rPr>
-                <w:color w:val="000000"/>
-              </w:rPr>
-              <w:t xml:space="preserve">нормативные трудозатраты (трудозатраты по сметам и трудозатраты по технологической карте), </w:t>
+              <w:t xml:space="preserve">нормативные трудозатраты, </w:t>
             </w:r>
             <w:proofErr w:type="spellStart"/>
             <w:r>
-              <w:rPr>
-                <w:color w:val="000000"/>
-              </w:rPr>
               <w:t>человеко</w:t>
             </w:r>
             <w:proofErr w:type="spellEnd"/>
             <w:r>
-              <w:rPr>
-                <w:color w:val="000000"/>
-              </w:rPr>
               <w:t>/часов;</w:t>
             </w:r>
           </w:p>
@@ -725,32 +717,6 @@
         </w:tc>
       </w:tr>
     </w:tbl>
-    <w:p>
-      <w:pPr>
-        <w:ind w:firstLine="900"/>
-      </w:pPr>
-      <w:r>
-        <w:t xml:space="preserve">С учетом округления в соответствии с 4.36 ТКП 45-1.03-122-2015 нормативная продолжительность строительства составит </w:t>
-      </w:r>
-      <w:r>
-        <w:rPr>
-          <w:b/>
-        </w:rPr>
-        <w:t>90</w:t>
-      </w:r>
-      <w:r>
-        <w:rPr>
-          <w:b/>
-        </w:rPr>
-        <w:t xml:space="preserve"> мес</w:t>
-      </w:r>
-      <w:r>
-        <w:rPr>
-          <w:b/>
-        </w:rPr>
-        <w:t>.</w:t>
-      </w:r>
-    </w:p>
     <w:p>
       <w:pPr>
         <w:ind w:firstLine="900"/>
@@ -762,7 +728,7 @@
         <w:rPr>
           <w:b/>
         </w:rPr>
-        <w:t>90</w:t>
+        <w:t>0,1</w:t>
       </w:r>
       <w:r>
         <w:rPr>
@@ -783,7 +749,7 @@
         <w:rPr>
           <w:b/>
         </w:rPr>
-        <w:t>9</w:t>
+        <w:t>0,01</w:t>
       </w:r>
       <w:r>
         <w:rPr>
@@ -797,9 +763,6 @@
         </w:rPr>
         <w:t>.</w:t>
       </w:r>
-    </w:p>
-    <w:p>
-      <w:pPr/>
     </w:p>
     <w:sectPr>
       <w:pgSz w:w="11906" w:h="16838"/>
@@ -1206,7 +1169,7 @@
   <w:style w:type="paragraph" w:default="1" w:styleId="Normal">
     <w:name w:val="Normal"/>
     <w:qFormat/>
-    <w:rsid w:val="00233C19"/>
+    <w:rsid w:val="000B7BE2"/>
     <w:pPr>
       <w:spacing w:after="0" w:line="240" w:lineRule="auto"/>
       <w:ind w:firstLine="680"/>

</xml_diff>